<commit_message>
Update static signing detection
</commit_message>
<xml_diff>
--- a/documentation/tdk.docx
+++ b/documentation/tdk.docx
@@ -3788,6 +3788,9 @@
         </w:rPr>
         <w:commentReference w:id="38"/>
       </w:r>
+      <w:r>
+        <w:t xml:space="preserve"> és hands</w:t>
+      </w:r>
     </w:p>
     <w:p>
       <w:r>
@@ -4235,7 +4238,7 @@
         <w:t>Az adatokat</w:t>
       </w:r>
       <w:r>
-        <w:t xml:space="preserve"> frontális irányba néző webkamerával rögzítettem, a felvételeket nem, csak a póz információ került mentésre.</w:t>
+        <w:t xml:space="preserve"> frontális irányba néző webkamerával rögzítettem, a felvételek nem, csak a póz információ került mentésre.</w:t>
       </w:r>
     </w:p>
     <w:p>
@@ -4243,18 +4246,15 @@
         <w:t xml:space="preserve">quick becslés a tömörítés méretére: A képen maximum egy kezet kerestem, mivel az ASL-ben minden betű és szám kifejezhető így. </w:t>
       </w:r>
       <w:r>
-        <w:t xml:space="preserve">Egy képkockánként 21 db 3 dimenziós kulcspont került rögzítésre. Feltételezzünk 32 bites lebegőpontos számábrázolást, így képkockánként 252 byte adattal kell számolni. Ez erős preprocessing mellett, például </w:t>
-      </w:r>
+        <w:t>Egy képkockánként 21 db 3 dimenziós kulcspont került rögzítésre. Feltételezzünk 32 bites lebegőpontos számábrázolást, így képkockánként 252 byte adattal kell számolni. Ez erős preprocessing mellett, például 100x100-as méretű, 8 bites színmélységű, fekete fehér képek mellett</w:t>
+      </w:r>
+      <w:r>
+        <w:t xml:space="preserve"> 10000 byte, ami így közel 1 : 40 tömörítési arányt jelent.</w:t>
+      </w:r>
+    </w:p>
+    <w:p>
       <w:r>
         <w:lastRenderedPageBreak/>
-        <w:t>100x100-as méretű, 8 bites színmélységű, fekete fehér képek mellett</w:t>
-      </w:r>
-      <w:r>
-        <w:t xml:space="preserve"> 10000 byte, ami így közel 1 : 40 tömörítési arányt jelent.</w:t>
-      </w:r>
-    </w:p>
-    <w:p>
-      <w:r>
         <w:t>A felvételek 3 résztvevő közreműködésével, X különböző napszakban, Y különböző helyszínen készültek.</w:t>
       </w:r>
       <w:r>
@@ -4343,7 +4343,7 @@
         <w:t xml:space="preserve"> </w:t>
       </w:r>
       <w:r>
-        <w:t>A transzformáció csak az xy koordinátákra érvényesül, ugyanis a tapasztalati alapon kiderült, hogy a z irányú adatok nagysága nincs korrelációban a kéz fiziológiájával, nem arányos a másik 2 tengely menti kiterjedésével. Csupán annak eldöntésére alkalmas, hogy az egyes ujjak hogyan helyezkednek el térben egymáshoz képest. A bal kézzel jelelők, a jobb kézzel jelelők tükörképei, így bár bal kezes adatok is rendelkezésre állnak, mégis alkalmanként tükrözés történk az y tengelyre.</w:t>
+        <w:t>A transzformáció csak az xy koordinátákra érvényesül, ugyanis tapasztalati alapon kiderült, hogy a z irányú adatok nagysága nincs korrelációban a kéz fiziológiájával, nem arányos a másik 2 tengely menti kiterjedésével. Csupán annak eldöntésére alkalmas, hogy az egyes ujjak hogyan helyezkednek el térben egymáshoz képest. A bal kézzel jelelők, a jobb kézzel jelelők tükörképei, így bár bal kezes adatok is rendelkezésre állnak, mégis alkalmanként tükrözés történk az y tengelyre.</w:t>
       </w:r>
       <w:r>
         <w:t xml:space="preserve"> További transzformációk között szerepel a képernyő síkjában történő közelítés, illetve távolítás, xy tengelyek menti nyírás, valamint </w:t>
@@ -4413,35 +4413,32 @@
         <w:commentReference w:id="52"/>
       </w:r>
       <w:r>
-        <w:t xml:space="preserve"> a következő problémák megoldására javasolta a szerző: temporal coherence, variety of </w:t>
-      </w:r>
+        <w:t xml:space="preserve"> a következő problémák megoldására javasolta a szerző: temporal coherence, variety of position, more complex relations...</w:t>
+      </w:r>
+      <w:r>
+        <w:t xml:space="preserve"> belátható, hogy a póz információra ezek</w:t>
+      </w:r>
+      <w:r>
+        <w:t xml:space="preserve"> az eshetőségek ugyanúgy fennálnak, </w:t>
+      </w:r>
+      <w:r>
+        <w:t xml:space="preserve">és az eredmények igazolják </w:t>
+      </w:r>
+      <w:commentRangeStart w:id="53"/>
+      <w:r>
+        <w:t>is az intuíciót.</w:t>
+      </w:r>
+      <w:commentRangeEnd w:id="53"/>
+      <w:r>
+        <w:rPr>
+          <w:rStyle w:val="CommentReference"/>
+        </w:rPr>
+        <w:commentReference w:id="53"/>
+      </w:r>
+    </w:p>
+    <w:p>
       <w:r>
         <w:lastRenderedPageBreak/>
-        <w:t>position, more complex relations...</w:t>
-      </w:r>
-      <w:r>
-        <w:t xml:space="preserve"> belátható, hogy a póz információra ezek</w:t>
-      </w:r>
-      <w:r>
-        <w:t xml:space="preserve"> az eshetőségek ugyanúgy fennálnak, </w:t>
-      </w:r>
-      <w:r>
-        <w:t xml:space="preserve">és az eredmények igazolják </w:t>
-      </w:r>
-      <w:commentRangeStart w:id="53"/>
-      <w:r>
-        <w:t>is az intuíciót.</w:t>
-      </w:r>
-      <w:commentRangeEnd w:id="53"/>
-      <w:r>
-        <w:rPr>
-          <w:rStyle w:val="CommentReference"/>
-        </w:rPr>
-        <w:commentReference w:id="53"/>
-      </w:r>
-    </w:p>
-    <w:p>
-      <w:r>
         <w:t>Egy döntési lehetőség továbbá a</w:t>
       </w:r>
       <w:r>
@@ -4514,7 +4511,7 @@
         <w:t xml:space="preserve"> magabiztos azonosításra</w:t>
       </w:r>
       <w:r>
-        <w:t xml:space="preserve">. Ennek a megoldásnak egy hátránya van, mégpedig az, hogy nem veszi figyelembe a modell magabiztosságát, a tanítás során ugyanis valószínűségi értékeket is megtanul a modell. Ha például a kimenetéből az látszik, hogy a bemeneten lévő póz 3 karakterhez tartozhat 90%-ban, és mindegyiknek </w:t>
+        <w:t xml:space="preserve">. Ennek a megoldásnak egy hátránya van, mégpedig az, hogy nem veszi figyelembe a modell magabiztosságát, a tanítás során ugyanis valószínűségi értékeket is megtanul. Ha például a kimenetéből az látszik, hogy a bemeneten lévő póz 3 karakterhez tartozhat 90%-ban, és mindegyiknek </w:t>
       </w:r>
       <w:r>
         <w:t xml:space="preserve">nagyságrendileg egyforma az esélye, pontatlanság az egyiket predikciónak kikiáltani és behelyezni a sorba. </w:t>
@@ -4550,14 +4547,20 @@
         <w:t xml:space="preserve"> Ha a modell elég magabiztos</w:t>
       </w:r>
       <w:r>
-        <w:t xml:space="preserve"> a választásaiban, a </w:t>
+        <w:t xml:space="preserve"> a választásaiban, a probabilisztikus viselkedésből fakadó „melléfogásokat” elfedi a felhasználó elől a többségi döntés, de kevésbé magabiztos esetben</w:t>
+      </w:r>
+      <w:r>
+        <w:t xml:space="preserve"> pedig valószínűségi alapon döntünk </w:t>
+      </w:r>
+      <w:r>
+        <w:t xml:space="preserve">a javasolt kategóriák </w:t>
       </w:r>
       <w:r>
         <w:lastRenderedPageBreak/>
-        <w:t>probabilisztikus viselkedésből fakadó „melléfogásokat” elfedi a felhasználó elől a többségi döntés, de kevésbé magabiztos esetben</w:t>
-      </w:r>
-      <w:r>
-        <w:t xml:space="preserve"> pedig valószínűségi alapon döntünk az ismeretlen, és egyéb esetek között. Ezen technika a kategóriák számának növelésével egyre jobban működik, valamint a top p és k paraméterek a modell úgynevezett „kreativitását” befolyásolják. Előszeretettel alkalmazzák nagy </w:t>
+        <w:t xml:space="preserve">közül. </w:t>
+      </w:r>
+      <w:r>
+        <w:t xml:space="preserve">Ezen technika a kategóriák számának növelésével egyre jobban működik, valamint a top p és k paraméterek a modell úgynevezett „kreativitását” befolyásolják. Előszeretettel alkalmazzák nagy </w:t>
       </w:r>
       <w:commentRangeStart w:id="54"/>
       <w:r>
@@ -4573,7 +4576,7 @@
     </w:p>
     <w:p>
       <w:r>
-        <w:t xml:space="preserve">Eddig feltételeztük, hogy a felhasználó minden időpillanatban jelel. Ez a valóságban nem áll fenn, és szükség van ennek megbízható detekciójára. Első lehetőség egy okos heurisztika alkalmazása. Ha például nem érzékel kezeket az mediapipe api, biztosan nem jelel a felhasználó, továbbá egy lépéssel tovább is vihető ez az ötlet, azzal az információval kiegészítve, hogy a jelelés legtöbb esetben a test felső harmada körül, de a fejtől kissé lentebb történik. </w:t>
+        <w:t xml:space="preserve">Eddig feltételeztük, hogy a felhasználó minden időpillanatban jelel. Ez a valóságban nem áll fenn, és szükség van ennek megbízható detekciójára. Első lehetőség egy okos heurisztika alkalmazása. Ha például nem érzékel kezeket a mediapipe api, biztosan nem jelel a felhasználó, továbbá egy lépéssel tovább is vihető ez az ötlet, azzal az információval kiegészítve, hogy a jelelés legtöbb esetben a test felső harmada körül, de a fejtől kissé lentebb történik. </w:t>
       </w:r>
       <w:r>
         <w:t xml:space="preserve">Ha viszont a rendszert például online konferenciák, megbeszélések spektrumában is el akarjuk képzelni, bizonyára elő fog fordulni, hogy az emberek akaratlanul is könyökölnek az asztalon, </w:t>
@@ -4650,10 +4653,22 @@
         <w:t xml:space="preserve"> A modell architektúrájához LSTM (Long Short term memory) elemeket használtam</w:t>
       </w:r>
       <w:r>
-        <w:t xml:space="preserve">. A tanulmány nem foglalkozik, ezen modell optimalizációjával, de a szekvenciafeldolgozással kapcsolatos deep learning apparátus lehetőségeit egy későbbi fejezetben külön </w:t>
-      </w:r>
-      <w:r>
-        <w:t>tárgyalva van.</w:t>
+        <w:t xml:space="preserve">. A tanulmány nem foglalkozik, ezen modell optimalizációjával, de a szekvenciafeldolgozással kapcsolatos </w:t>
+      </w:r>
+      <w:r>
+        <w:t>mély tanulási</w:t>
+      </w:r>
+      <w:r>
+        <w:t xml:space="preserve"> apparátus lehetőségeit egy későbbi fejezet külön </w:t>
+      </w:r>
+      <w:r>
+        <w:t>tárgyal</w:t>
+      </w:r>
+      <w:r>
+        <w:t>ja</w:t>
+      </w:r>
+      <w:r>
+        <w:t xml:space="preserve"> van.</w:t>
       </w:r>
     </w:p>
     <w:p>
@@ -4669,24 +4684,24 @@
     </w:p>
     <w:p>
       <w:r>
+        <w:t>-signing detection model (LSTM, DENSE, data collection</w:t>
+      </w:r>
+      <w:r>
+        <w:t>,</w:t>
+      </w:r>
+      <w:r>
+        <w:t xml:space="preserve"> etc. Proof that it works</w:t>
+      </w:r>
+      <w:r>
+        <w:t xml:space="preserve"> instead of heuristic</w:t>
+      </w:r>
+      <w:r>
+        <w:t>)</w:t>
+      </w:r>
+    </w:p>
+    <w:p>
+      <w:r>
         <w:lastRenderedPageBreak/>
-        <w:t>-signing detection model (LSTM, DENSE, data collection</w:t>
-      </w:r>
-      <w:r>
-        <w:t>,</w:t>
-      </w:r>
-      <w:r>
-        <w:t xml:space="preserve"> etc. Proof that it works</w:t>
-      </w:r>
-      <w:r>
-        <w:t xml:space="preserve"> instead of heuristic</w:t>
-      </w:r>
-      <w:r>
-        <w:t>)</w:t>
-      </w:r>
-    </w:p>
-    <w:p>
-      <w:r>
         <w:t>Utóbbi technika fejleszthető egy másik kiegészítő (</w:t>
       </w:r>
       <w:commentRangeStart w:id="58"/>
@@ -4711,7 +4726,13 @@
         </w:tabs>
       </w:pPr>
       <w:r>
-        <w:t>Az eddig tárgyalt összetett modell betűzést képes felismerni. Másodpercenként 30 képkocka esetén 30 megfejtett betű keletkezik. Ha ezeket szavakká akarjuk összefűzni elég eltárolni az előző megfejtett betűt, majd csak a következő ettől különböző betűt bevenni a megfejtések közé.</w:t>
+        <w:t>Az eddig tárgyalt összetett modell betűzést képes felismerni. Másodpercenként 30 képkocka esetén 30 megfejtett betű keletkezik. Ha ezeket szavakká akarjuk összefűzni elég eltárolni az előző megfejtett betűt, majd csak a következő ettől különböző</w:t>
+      </w:r>
+      <w:r>
+        <w:t xml:space="preserve">t </w:t>
+      </w:r>
+      <w:r>
+        <w:t>bevenni a megfejtések közé.</w:t>
       </w:r>
       <w:r>
         <w:t xml:space="preserve"> Ujjbetűzést legtöbbször összefüggő kifejezésekre alkalmazzák, de előrfordulhat, hogy külön akarjuk választani a szavakat. Ideiglenes megoldásként a szavak határait a jelelés pillanatnyi szüneteltetése jelenti.</w:t>
@@ -4783,21 +4804,18 @@
         <w:t xml:space="preserve"> </w:t>
       </w:r>
       <w:r>
-        <w:t xml:space="preserve">A javasolt algoritmus a következő: a mutatóujj mozgását követve lehetséges javaslatot tenni j és z betű esetén, hiszen ezek sorban az i és d-től csupán ebben térnek el. Ekkor i vagy d detekciója esetén ezt a kiegészítő modellt kell futtatni, hogy eldöntse a két verzió közül melyikről lehet „szó”. A számok </w:t>
-      </w:r>
-      <w:r>
+        <w:t>A javasolt algoritmus a következő: a mutatóujj mozgását követve lehetséges javaslatot tenni j és z betű esetén, hiszen ezek sorban az i és d-től csupán ebben térnek el. Ekkor i vagy d detekciója esetén ezt a kiegészítő modellt kell futtatni, hogy eldöntse a két verzió közül melyikről lehet „szó”. A számok kontextusbeli elkülönítését sajnos ezzel a módszerrel nem lehet szétválogatni</w:t>
+      </w:r>
+      <w:r>
+        <w:t>, valamint ASL specifikus.</w:t>
+      </w:r>
+    </w:p>
+    <w:p>
+      <w:r>
+        <w:rPr>
+          <w:highlight w:val="yellow"/>
+        </w:rPr>
         <w:lastRenderedPageBreak/>
-        <w:t>kontextusbeli elkülönítését sajnos ezzel a módszerrel nem lehet szétválogatni</w:t>
-      </w:r>
-      <w:r>
-        <w:t>, valamint ASL specifikus.</w:t>
-      </w:r>
-    </w:p>
-    <w:p>
-      <w:r>
-        <w:rPr>
-          <w:highlight w:val="yellow"/>
-        </w:rPr>
         <w:t>talán ez mehet előre, hogy tervezői döntés alapján jutottunk ide</w:t>
       </w:r>
     </w:p>
@@ -4812,6 +4830,14 @@
     <w:p>
       <w:r>
         <w:t>mention positive as well</w:t>
+      </w:r>
+    </w:p>
+    <w:p>
+      <w:r>
+        <w:t>confusion matrix etc...</w:t>
+      </w:r>
+      <w:r>
+        <w:t>maybe not here!!!</w:t>
       </w:r>
     </w:p>
     <w:p>

</xml_diff>